<commit_message>
Seleccion de diseño conceptual y componentes
</commit_message>
<xml_diff>
--- a/Proyecto Integrador/Proyecto Integrador.docx
+++ b/Proyecto Integrador/Proyecto Integrador.docx
@@ -3440,14 +3440,15 @@
         <w:t xml:space="preserve"> </w:t>
       </w:r>
     </w:p>
-    <w:p>
-      <w:r>
+    <w:p/>
+    <w:p>
+      <w:r>
+        <w:lastRenderedPageBreak/>
         <w:t>Criterios de selección para el diseño conceptual</w:t>
       </w:r>
     </w:p>
     <w:p>
       <w:r>
-        <w:lastRenderedPageBreak/>
         <w:t>Un criterio de selección debe permitir elegir y comparar entre las opciones de diseño conceptual generados. Esta selección debe ser clara, no debe dejar a dudas para el diseñador.</w:t>
       </w:r>
     </w:p>
@@ -3607,7 +3608,6 @@
     <w:p/>
     <w:p>
       <w:r>
-        <w:lastRenderedPageBreak/>
         <w:t xml:space="preserve">Confiabilidad </w:t>
       </w:r>
     </w:p>
@@ -4111,7 +4111,6 @@
     <w:p/>
     <w:p>
       <w:r>
-        <w:lastRenderedPageBreak/>
         <w:t xml:space="preserve">Validación y verificación    </w:t>
       </w:r>
     </w:p>

</xml_diff>